<commit_message>
Fixed error for rounds checker when user presses enter  main
</commit_message>
<xml_diff>
--- a/Getting Luck Doc.docx
+++ b/Getting Luck Doc.docx
@@ -6778,6 +6778,7 @@
             <w:r>
               <w:rPr>
                 <w:i/>
+                <w:noProof/>
               </w:rPr>
               <w:lastRenderedPageBreak/>
               <w:drawing>
@@ -6844,6 +6845,14 @@
         </w:rPr>
         <w:t>Job fix</w:t>
       </w:r>
+      <w:r>
+        <w:rPr>
+          <w:b/>
+          <w:bCs/>
+          <w:iCs/>
+        </w:rPr>
+        <w:t>ed</w:t>
+      </w:r>
     </w:p>
     <w:p>
       <w:pPr>
@@ -6976,15 +6985,7 @@
                 <w:bCs/>
                 <w:i/>
               </w:rPr>
-              <w:t>After</w:t>
-            </w:r>
-            <w:r>
-              <w:rPr>
-                <w:b/>
-                <w:bCs/>
-                <w:i/>
-              </w:rPr>
-              <w:t>:</w:t>
+              <w:t>After:</w:t>
             </w:r>
           </w:p>
         </w:tc>
@@ -7048,7 +7049,234 @@
         </w:tc>
       </w:tr>
     </w:tbl>
-    <w:p/>
+    <w:p>
+      <w:pPr>
+        <w:rPr>
+          <w:b/>
+          <w:bCs/>
+        </w:rPr>
+      </w:pPr>
+    </w:p>
+    <w:p>
+      <w:pPr>
+        <w:rPr>
+          <w:b/>
+          <w:bCs/>
+        </w:rPr>
+      </w:pPr>
+      <w:r>
+        <w:rPr>
+          <w:b/>
+          <w:bCs/>
+        </w:rPr>
+        <w:t>Rounds Fixed</w:t>
+      </w:r>
+    </w:p>
+    <w:p>
+      <w:r>
+        <w:t>There was a problem when pressing enter when choosing the number of rounds. Fixed it so it doesn’t break the program.</w:t>
+      </w:r>
+    </w:p>
+    <w:tbl>
+      <w:tblPr>
+        <w:tblStyle w:val="TableGrid"/>
+        <w:tblW w:w="0" w:type="auto"/>
+        <w:tblLook w:val="04A0" w:firstRow="1" w:lastRow="0" w:firstColumn="1" w:lastColumn="0" w:noHBand="0" w:noVBand="1"/>
+      </w:tblPr>
+      <w:tblGrid>
+        <w:gridCol w:w="10790"/>
+      </w:tblGrid>
+      <w:tr>
+        <w:trPr>
+          <w:trHeight w:val="289"/>
+        </w:trPr>
+        <w:tc>
+          <w:tcPr>
+            <w:tcW w:w="10103" w:type="dxa"/>
+          </w:tcPr>
+          <w:p>
+            <w:pPr>
+              <w:rPr>
+                <w:b/>
+                <w:bCs/>
+                <w:i/>
+              </w:rPr>
+            </w:pPr>
+            <w:r>
+              <w:rPr>
+                <w:b/>
+                <w:bCs/>
+                <w:i/>
+              </w:rPr>
+              <w:t>Before:</w:t>
+            </w:r>
+          </w:p>
+        </w:tc>
+      </w:tr>
+      <w:tr>
+        <w:trPr>
+          <w:trHeight w:val="289"/>
+        </w:trPr>
+        <w:tc>
+          <w:tcPr>
+            <w:tcW w:w="10103" w:type="dxa"/>
+          </w:tcPr>
+          <w:p>
+            <w:r>
+              <w:rPr>
+                <w:b/>
+                <w:bCs/>
+                <w:i/>
+                <w:noProof/>
+              </w:rPr>
+              <w:drawing>
+                <wp:inline distT="0" distB="0" distL="0" distR="0" wp14:anchorId="175BF989" wp14:editId="22B8C74A">
+                  <wp:extent cx="7715248" cy="1388125"/>
+                  <wp:effectExtent l="0" t="0" r="0" b="0"/>
+                  <wp:docPr id="41" name="Picture 41"/>
+                  <wp:cNvGraphicFramePr>
+                    <a:graphicFrameLocks xmlns:a="http://schemas.openxmlformats.org/drawingml/2006/main" noChangeAspect="1"/>
+                  </wp:cNvGraphicFramePr>
+                  <a:graphic xmlns:a="http://schemas.openxmlformats.org/drawingml/2006/main">
+                    <a:graphicData uri="http://schemas.openxmlformats.org/drawingml/2006/picture">
+                      <pic:pic xmlns:pic="http://schemas.openxmlformats.org/drawingml/2006/picture">
+                        <pic:nvPicPr>
+                          <pic:cNvPr id="0" name="Picture 1"/>
+                          <pic:cNvPicPr>
+                            <a:picLocks noChangeAspect="1" noChangeArrowheads="1"/>
+                          </pic:cNvPicPr>
+                        </pic:nvPicPr>
+                        <pic:blipFill>
+                          <a:blip r:embed="rId48">
+                            <a:extLst>
+                              <a:ext uri="{28A0092B-C50C-407E-A947-70E740481C1C}">
+                                <a14:useLocalDpi xmlns:a14="http://schemas.microsoft.com/office/drawing/2010/main" val="0"/>
+                              </a:ext>
+                            </a:extLst>
+                          </a:blip>
+                          <a:srcRect/>
+                          <a:stretch>
+                            <a:fillRect/>
+                          </a:stretch>
+                        </pic:blipFill>
+                        <pic:spPr bwMode="auto">
+                          <a:xfrm>
+                            <a:off x="0" y="0"/>
+                            <a:ext cx="7831187" cy="1408985"/>
+                          </a:xfrm>
+                          <a:prstGeom prst="rect">
+                            <a:avLst/>
+                          </a:prstGeom>
+                          <a:noFill/>
+                          <a:ln>
+                            <a:noFill/>
+                          </a:ln>
+                        </pic:spPr>
+                      </pic:pic>
+                    </a:graphicData>
+                  </a:graphic>
+                </wp:inline>
+              </w:drawing>
+            </w:r>
+          </w:p>
+          <w:p>
+            <w:pPr>
+              <w:rPr>
+                <w:b/>
+                <w:bCs/>
+                <w:i/>
+              </w:rPr>
+            </w:pPr>
+          </w:p>
+        </w:tc>
+      </w:tr>
+      <w:tr>
+        <w:trPr>
+          <w:trHeight w:val="289"/>
+        </w:trPr>
+        <w:tc>
+          <w:tcPr>
+            <w:tcW w:w="10103" w:type="dxa"/>
+          </w:tcPr>
+          <w:p>
+            <w:pPr>
+              <w:rPr>
+                <w:b/>
+                <w:bCs/>
+                <w:i/>
+              </w:rPr>
+            </w:pPr>
+            <w:r>
+              <w:rPr>
+                <w:b/>
+                <w:bCs/>
+                <w:i/>
+              </w:rPr>
+              <w:t>After:</w:t>
+            </w:r>
+          </w:p>
+        </w:tc>
+      </w:tr>
+      <w:tr>
+        <w:trPr>
+          <w:trHeight w:val="1336"/>
+        </w:trPr>
+        <w:tc>
+          <w:tcPr>
+            <w:tcW w:w="10103" w:type="dxa"/>
+          </w:tcPr>
+          <w:p>
+            <w:pPr>
+              <w:rPr>
+                <w:i/>
+              </w:rPr>
+            </w:pPr>
+            <w:r>
+              <w:rPr>
+                <w:b/>
+                <w:bCs/>
+                <w:i/>
+              </w:rPr>
+              <w:drawing>
+                <wp:inline distT="0" distB="0" distL="0" distR="0" wp14:anchorId="0A1869CC" wp14:editId="659F67F6">
+                  <wp:extent cx="4140200" cy="1524000"/>
+                  <wp:effectExtent l="0" t="0" r="0" b="0"/>
+                  <wp:docPr id="40" name="Picture 40"/>
+                  <wp:cNvGraphicFramePr>
+                    <a:graphicFrameLocks xmlns:a="http://schemas.openxmlformats.org/drawingml/2006/main" noChangeAspect="1"/>
+                  </wp:cNvGraphicFramePr>
+                  <a:graphic xmlns:a="http://schemas.openxmlformats.org/drawingml/2006/main">
+                    <a:graphicData uri="http://schemas.openxmlformats.org/drawingml/2006/picture">
+                      <pic:pic xmlns:pic="http://schemas.openxmlformats.org/drawingml/2006/picture">
+                        <pic:nvPicPr>
+                          <pic:cNvPr id="1" name=""/>
+                          <pic:cNvPicPr/>
+                        </pic:nvPicPr>
+                        <pic:blipFill>
+                          <a:blip r:embed="rId49"/>
+                          <a:stretch>
+                            <a:fillRect/>
+                          </a:stretch>
+                        </pic:blipFill>
+                        <pic:spPr>
+                          <a:xfrm>
+                            <a:off x="0" y="0"/>
+                            <a:ext cx="4140200" cy="1524000"/>
+                          </a:xfrm>
+                          <a:prstGeom prst="rect">
+                            <a:avLst/>
+                          </a:prstGeom>
+                        </pic:spPr>
+                      </pic:pic>
+                    </a:graphicData>
+                  </a:graphic>
+                </wp:inline>
+              </w:drawing>
+            </w:r>
+          </w:p>
+        </w:tc>
+      </w:tr>
+    </w:tbl>
     <w:p/>
     <w:p>
       <w:pPr>
@@ -7747,7 +7975,6 @@
           <w:szCs w:val="22"/>
           <w:lang w:val="en"/>
         </w:rPr>
-        <w:lastRenderedPageBreak/>
         <w:t xml:space="preserve">I made my game easy to use by using clear instructions and text and an easy looking and simply layout. Includes instructions so that the user </w:t>
       </w:r>
       <w:proofErr w:type="gramStart"/>
@@ -9033,21 +9260,6 @@
 </file>
 
 <file path=customXml/item1.xml><?xml version="1.0" encoding="utf-8"?>
-<p:properties xmlns:p="http://schemas.microsoft.com/office/2006/metadata/properties" xmlns:xsi="http://www.w3.org/2001/XMLSchema-instance" xmlns:pc="http://schemas.microsoft.com/office/infopath/2007/PartnerControls">
-  <documentManagement/>
-</p:properties>
-</file>
-
-<file path=customXml/item2.xml><?xml version="1.0" encoding="utf-8"?>
-<?mso-contentType ?>
-<FormTemplates xmlns="http://schemas.microsoft.com/sharepoint/v3/contenttype/forms">
-  <Display>DocumentLibraryForm</Display>
-  <Edit>DocumentLibraryForm</Edit>
-  <New>DocumentLibraryForm</New>
-</FormTemplates>
-</file>
-
-<file path=customXml/item3.xml><?xml version="1.0" encoding="utf-8"?>
 <ct:contentTypeSchema xmlns:ct="http://schemas.microsoft.com/office/2006/metadata/contentType" xmlns:ma="http://schemas.microsoft.com/office/2006/metadata/properties/metaAttributes" ct:_="" ma:_="" ma:contentTypeName="Document" ma:contentTypeID="0x0101003D8DE0BB3302F148B6B892B1C829F7C1" ma:contentTypeVersion="12" ma:contentTypeDescription="Create a new document." ma:contentTypeScope="" ma:versionID="a0de35dcd25d06e60c45b96cd6a28b2d">
   <xsd:schema xmlns:xsd="http://www.w3.org/2001/XMLSchema" xmlns:xs="http://www.w3.org/2001/XMLSchema" xmlns:p="http://schemas.microsoft.com/office/2006/metadata/properties" xmlns:ns2="be45c870-26c5-4243-9b4a-192efb6aa0b1" xmlns:ns3="a01cc840-8095-422f-882c-1819f40dffaf" targetNamespace="http://schemas.microsoft.com/office/2006/metadata/properties" ma:root="true" ma:fieldsID="f7ebd722d4d7595275e3c7d581d794f0" ns2:_="" ns3:_="">
     <xsd:import namespace="be45c870-26c5-4243-9b4a-192efb6aa0b1"/>
@@ -9264,24 +9476,22 @@
 </ct:contentTypeSchema>
 </file>
 
-<file path=customXml/itemProps1.xml><?xml version="1.0" encoding="utf-8"?>
-<ds:datastoreItem xmlns:ds="http://schemas.openxmlformats.org/officeDocument/2006/customXml" ds:itemID="{19E93A4B-CD1A-44BD-8EC6-889212AB4013}">
-  <ds:schemaRefs>
-    <ds:schemaRef ds:uri="http://schemas.microsoft.com/office/2006/metadata/properties"/>
-    <ds:schemaRef ds:uri="http://schemas.microsoft.com/office/infopath/2007/PartnerControls"/>
-  </ds:schemaRefs>
-</ds:datastoreItem>
+<file path=customXml/item2.xml><?xml version="1.0" encoding="utf-8"?>
+<p:properties xmlns:p="http://schemas.microsoft.com/office/2006/metadata/properties" xmlns:xsi="http://www.w3.org/2001/XMLSchema-instance" xmlns:pc="http://schemas.microsoft.com/office/infopath/2007/PartnerControls">
+  <documentManagement/>
+</p:properties>
 </file>
 
-<file path=customXml/itemProps2.xml><?xml version="1.0" encoding="utf-8"?>
-<ds:datastoreItem xmlns:ds="http://schemas.openxmlformats.org/officeDocument/2006/customXml" ds:itemID="{9BBE9EA2-CD70-47DE-BDC0-17EB6CAC36FE}">
-  <ds:schemaRefs>
-    <ds:schemaRef ds:uri="http://schemas.microsoft.com/sharepoint/v3/contenttype/forms"/>
-  </ds:schemaRefs>
-</ds:datastoreItem>
+<file path=customXml/item3.xml><?xml version="1.0" encoding="utf-8"?>
+<?mso-contentType ?>
+<FormTemplates xmlns="http://schemas.microsoft.com/sharepoint/v3/contenttype/forms">
+  <Display>DocumentLibraryForm</Display>
+  <Edit>DocumentLibraryForm</Edit>
+  <New>DocumentLibraryForm</New>
+</FormTemplates>
 </file>
 
-<file path=customXml/itemProps3.xml><?xml version="1.0" encoding="utf-8"?>
+<file path=customXml/itemProps1.xml><?xml version="1.0" encoding="utf-8"?>
 <ds:datastoreItem xmlns:ds="http://schemas.openxmlformats.org/officeDocument/2006/customXml" ds:itemID="{8706D9FD-D111-4DDC-B839-7D9577EA39C4}">
   <ds:schemaRefs>
     <ds:schemaRef ds:uri="http://schemas.microsoft.com/office/2006/metadata/contentType"/>
@@ -9298,4 +9508,21 @@
     <ds:schemaRef ds:uri="http://schemas.microsoft.com/internal/obd"/>
   </ds:schemaRefs>
 </ds:datastoreItem>
+</file>
+
+<file path=customXml/itemProps2.xml><?xml version="1.0" encoding="utf-8"?>
+<ds:datastoreItem xmlns:ds="http://schemas.openxmlformats.org/officeDocument/2006/customXml" ds:itemID="{19E93A4B-CD1A-44BD-8EC6-889212AB4013}">
+  <ds:schemaRefs>
+    <ds:schemaRef ds:uri="http://schemas.microsoft.com/office/2006/metadata/properties"/>
+    <ds:schemaRef ds:uri="http://schemas.microsoft.com/office/infopath/2007/PartnerControls"/>
+  </ds:schemaRefs>
+</ds:datastoreItem>
+</file>
+
+<file path=customXml/itemProps3.xml><?xml version="1.0" encoding="utf-8"?>
+<ds:datastoreItem xmlns:ds="http://schemas.openxmlformats.org/officeDocument/2006/customXml" ds:itemID="{9BBE9EA2-CD70-47DE-BDC0-17EB6CAC36FE}">
+  <ds:schemaRefs>
+    <ds:schemaRef ds:uri="http://schemas.microsoft.com/sharepoint/v3/contenttype/forms"/>
+  </ds:schemaRefs>
+</ds:datastoreItem>
 </file>
</xml_diff>